<commit_message>
Analysis & Design Chapter added only index
</commit_message>
<xml_diff>
--- a/Oni[Final_DPAS].docx
+++ b/Oni[Final_DPAS].docx
@@ -6935,7 +6935,7 @@
           <w:i w:val="0"/>
           <w:iCs w:val="0"/>
         </w:rPr>
-        <w:t>5</w:t>
+        <w:t>4</w:t>
       </w:r>
       <w:r>
         <w:rPr>
@@ -7034,7 +7034,7 @@
           <w:i w:val="0"/>
           <w:iCs w:val="0"/>
         </w:rPr>
-        <w:t>5</w:t>
+        <w:t>4</w:t>
       </w:r>
       <w:r>
         <w:rPr>
@@ -7132,7 +7132,7 @@
           <w:i w:val="0"/>
           <w:iCs w:val="0"/>
         </w:rPr>
-        <w:t>5</w:t>
+        <w:t>4</w:t>
       </w:r>
       <w:r>
         <w:rPr>
@@ -7239,7 +7239,7 @@
           <w:iCs w:val="0"/>
         </w:rPr>
         <w:tab/>
-        <w:t>5</w:t>
+        <w:t>4</w:t>
       </w:r>
       <w:r>
         <w:rPr>
@@ -7277,7 +7277,23 @@
           <w:i w:val="0"/>
           <w:iCs w:val="0"/>
         </w:rPr>
-        <w:t>System Based on Patient Area”</w:t>
+        <w:t xml:space="preserve">System Based on Patient </w:t>
+      </w:r>
+      <w:r>
+        <w:rPr>
+          <w:rStyle w:val="Emphasis"/>
+          <w:i w:val="0"/>
+          <w:iCs w:val="0"/>
+        </w:rPr>
+        <w:t>Location</w:t>
+      </w:r>
+      <w:r>
+        <w:rPr>
+          <w:rStyle w:val="Emphasis"/>
+          <w:i w:val="0"/>
+          <w:iCs w:val="0"/>
+        </w:rPr>
+        <w:t>”</w:t>
       </w:r>
       <w:r>
         <w:rPr>
@@ -7346,7 +7362,7 @@
           <w:i w:val="0"/>
           <w:iCs w:val="0"/>
         </w:rPr>
-        <w:t>6</w:t>
+        <w:t>5</w:t>
       </w:r>
       <w:r>
         <w:rPr>
@@ -7368,7 +7384,19 @@
           <w:sz w:val="28"/>
           <w:szCs w:val="32"/>
         </w:rPr>
-        <w:t>Analysis and Specification</w:t>
+        <w:t xml:space="preserve">Analysis and </w:t>
+      </w:r>
+      <w:r>
+        <w:rPr>
+          <w:rStyle w:val="Emphasis"/>
+          <w:b/>
+          <w:bCs/>
+          <w:i w:val="0"/>
+          <w:iCs w:val="0"/>
+          <w:sz w:val="28"/>
+          <w:szCs w:val="32"/>
+        </w:rPr>
+        <w:t>Design</w:t>
       </w:r>
     </w:p>
     <w:p>
@@ -7388,7 +7416,7 @@
           <w:iCs w:val="0"/>
           <w:color w:val="auto"/>
         </w:rPr>
-        <w:t>6</w:t>
+        <w:t>5</w:t>
       </w:r>
       <w:r>
         <w:rPr>
@@ -7544,16 +7572,427 @@
           <w:iCs w:val="0"/>
           <w:color w:val="auto"/>
         </w:rPr>
-        <w:t>6</w:t>
-      </w:r>
-      <w:r>
-        <w:rPr>
-          <w:rStyle w:val="Emphasis"/>
-          <w:i w:val="0"/>
-          <w:iCs w:val="0"/>
-          <w:color w:val="auto"/>
-        </w:rPr>
-        <w:t xml:space="preserve">.2 </w:t>
+        <w:t xml:space="preserve">5.2 System Study </w:t>
+      </w:r>
+      <w:r>
+        <w:rPr>
+          <w:rStyle w:val="Emphasis"/>
+          <w:i w:val="0"/>
+          <w:iCs w:val="0"/>
+          <w:color w:val="auto"/>
+        </w:rPr>
+        <w:tab/>
+      </w:r>
+      <w:r>
+        <w:rPr>
+          <w:rStyle w:val="Emphasis"/>
+          <w:i w:val="0"/>
+          <w:iCs w:val="0"/>
+          <w:color w:val="auto"/>
+        </w:rPr>
+        <w:tab/>
+      </w:r>
+      <w:r>
+        <w:rPr>
+          <w:rStyle w:val="Emphasis"/>
+          <w:i w:val="0"/>
+          <w:iCs w:val="0"/>
+          <w:color w:val="auto"/>
+        </w:rPr>
+        <w:tab/>
+      </w:r>
+      <w:r>
+        <w:rPr>
+          <w:rStyle w:val="Emphasis"/>
+          <w:i w:val="0"/>
+          <w:iCs w:val="0"/>
+          <w:color w:val="auto"/>
+        </w:rPr>
+        <w:tab/>
+      </w:r>
+      <w:r>
+        <w:rPr>
+          <w:rStyle w:val="Emphasis"/>
+          <w:i w:val="0"/>
+          <w:iCs w:val="0"/>
+          <w:color w:val="auto"/>
+        </w:rPr>
+        <w:tab/>
+      </w:r>
+      <w:r>
+        <w:rPr>
+          <w:rStyle w:val="Emphasis"/>
+          <w:i w:val="0"/>
+          <w:iCs w:val="0"/>
+          <w:color w:val="auto"/>
+        </w:rPr>
+        <w:tab/>
+      </w:r>
+      <w:r>
+        <w:rPr>
+          <w:rStyle w:val="Emphasis"/>
+          <w:i w:val="0"/>
+          <w:iCs w:val="0"/>
+          <w:color w:val="auto"/>
+        </w:rPr>
+        <w:tab/>
+      </w:r>
+      <w:r>
+        <w:rPr>
+          <w:rStyle w:val="Emphasis"/>
+          <w:i w:val="0"/>
+          <w:iCs w:val="0"/>
+          <w:color w:val="auto"/>
+        </w:rPr>
+        <w:tab/>
+      </w:r>
+      <w:r>
+        <w:rPr>
+          <w:rStyle w:val="Emphasis"/>
+          <w:i w:val="0"/>
+          <w:iCs w:val="0"/>
+          <w:color w:val="auto"/>
+        </w:rPr>
+        <w:tab/>
+        <w:t xml:space="preserve"> 7</w:t>
+      </w:r>
+    </w:p>
+    <w:p>
+      <w:pPr>
+        <w:ind w:firstLine="710"/>
+        <w:rPr>
+          <w:rStyle w:val="Emphasis"/>
+          <w:i w:val="0"/>
+          <w:iCs w:val="0"/>
+          <w:color w:val="auto"/>
+        </w:rPr>
+      </w:pPr>
+      <w:r>
+        <w:rPr>
+          <w:rStyle w:val="Emphasis"/>
+          <w:i w:val="0"/>
+          <w:iCs w:val="0"/>
+          <w:color w:val="auto"/>
+        </w:rPr>
+        <w:t xml:space="preserve">5.3 System Analysis </w:t>
+      </w:r>
+      <w:r>
+        <w:rPr>
+          <w:rStyle w:val="Emphasis"/>
+          <w:i w:val="0"/>
+          <w:iCs w:val="0"/>
+          <w:color w:val="auto"/>
+        </w:rPr>
+        <w:tab/>
+      </w:r>
+      <w:r>
+        <w:rPr>
+          <w:rStyle w:val="Emphasis"/>
+          <w:i w:val="0"/>
+          <w:iCs w:val="0"/>
+          <w:color w:val="auto"/>
+        </w:rPr>
+        <w:tab/>
+      </w:r>
+      <w:r>
+        <w:rPr>
+          <w:rStyle w:val="Emphasis"/>
+          <w:i w:val="0"/>
+          <w:iCs w:val="0"/>
+          <w:color w:val="auto"/>
+        </w:rPr>
+        <w:tab/>
+      </w:r>
+      <w:r>
+        <w:rPr>
+          <w:rStyle w:val="Emphasis"/>
+          <w:i w:val="0"/>
+          <w:iCs w:val="0"/>
+          <w:color w:val="auto"/>
+        </w:rPr>
+        <w:tab/>
+      </w:r>
+      <w:r>
+        <w:rPr>
+          <w:rStyle w:val="Emphasis"/>
+          <w:i w:val="0"/>
+          <w:iCs w:val="0"/>
+          <w:color w:val="auto"/>
+        </w:rPr>
+        <w:tab/>
+      </w:r>
+      <w:r>
+        <w:rPr>
+          <w:rStyle w:val="Emphasis"/>
+          <w:i w:val="0"/>
+          <w:iCs w:val="0"/>
+          <w:color w:val="auto"/>
+        </w:rPr>
+        <w:tab/>
+      </w:r>
+      <w:r>
+        <w:rPr>
+          <w:rStyle w:val="Emphasis"/>
+          <w:i w:val="0"/>
+          <w:iCs w:val="0"/>
+          <w:color w:val="auto"/>
+        </w:rPr>
+        <w:tab/>
+      </w:r>
+      <w:r>
+        <w:rPr>
+          <w:rStyle w:val="Emphasis"/>
+          <w:i w:val="0"/>
+          <w:iCs w:val="0"/>
+          <w:color w:val="auto"/>
+        </w:rPr>
+        <w:tab/>
+      </w:r>
+      <w:r>
+        <w:rPr>
+          <w:rStyle w:val="Emphasis"/>
+          <w:i w:val="0"/>
+          <w:iCs w:val="0"/>
+          <w:color w:val="auto"/>
+        </w:rPr>
+        <w:tab/>
+        <w:t xml:space="preserve"> 8</w:t>
+      </w:r>
+    </w:p>
+    <w:p>
+      <w:pPr>
+        <w:ind w:firstLine="710"/>
+        <w:rPr>
+          <w:bCs/>
+        </w:rPr>
+      </w:pPr>
+      <w:r>
+        <w:rPr>
+          <w:rStyle w:val="Emphasis"/>
+          <w:i w:val="0"/>
+          <w:iCs w:val="0"/>
+          <w:color w:val="auto"/>
+        </w:rPr>
+        <w:tab/>
+        <w:t xml:space="preserve">5.3.1 </w:t>
+      </w:r>
+      <w:r>
+        <w:rPr>
+          <w:bCs/>
+        </w:rPr>
+        <w:t>Requirements Analysis</w:t>
+      </w:r>
+      <w:r>
+        <w:rPr>
+          <w:bCs/>
+        </w:rPr>
+        <w:tab/>
+      </w:r>
+      <w:r>
+        <w:rPr>
+          <w:bCs/>
+        </w:rPr>
+        <w:tab/>
+      </w:r>
+      <w:r>
+        <w:rPr>
+          <w:bCs/>
+        </w:rPr>
+        <w:tab/>
+      </w:r>
+      <w:r>
+        <w:rPr>
+          <w:bCs/>
+        </w:rPr>
+        <w:tab/>
+      </w:r>
+      <w:r>
+        <w:rPr>
+          <w:bCs/>
+        </w:rPr>
+        <w:tab/>
+      </w:r>
+      <w:r>
+        <w:rPr>
+          <w:bCs/>
+        </w:rPr>
+        <w:tab/>
+      </w:r>
+      <w:r>
+        <w:rPr>
+          <w:bCs/>
+        </w:rPr>
+        <w:tab/>
+        <w:t xml:space="preserve"> 8</w:t>
+      </w:r>
+    </w:p>
+    <w:p>
+      <w:pPr>
+        <w:ind w:firstLine="710"/>
+        <w:rPr>
+          <w:bCs/>
+        </w:rPr>
+      </w:pPr>
+      <w:r>
+        <w:rPr>
+          <w:bCs/>
+        </w:rPr>
+        <w:tab/>
+        <w:t xml:space="preserve">5.3.2 </w:t>
+      </w:r>
+      <w:r>
+        <w:rPr>
+          <w:bCs/>
+        </w:rPr>
+        <w:t>User Requirement</w:t>
+      </w:r>
+      <w:r>
+        <w:rPr>
+          <w:bCs/>
+        </w:rPr>
+        <w:tab/>
+      </w:r>
+      <w:r>
+        <w:rPr>
+          <w:bCs/>
+        </w:rPr>
+        <w:tab/>
+      </w:r>
+      <w:r>
+        <w:rPr>
+          <w:bCs/>
+        </w:rPr>
+        <w:tab/>
+      </w:r>
+      <w:r>
+        <w:rPr>
+          <w:bCs/>
+        </w:rPr>
+        <w:tab/>
+      </w:r>
+      <w:r>
+        <w:rPr>
+          <w:bCs/>
+        </w:rPr>
+        <w:tab/>
+      </w:r>
+      <w:r>
+        <w:rPr>
+          <w:bCs/>
+        </w:rPr>
+        <w:tab/>
+      </w:r>
+      <w:r>
+        <w:rPr>
+          <w:bCs/>
+        </w:rPr>
+        <w:tab/>
+        <w:t xml:space="preserve"> 7</w:t>
+      </w:r>
+    </w:p>
+    <w:p>
+      <w:pPr>
+        <w:ind w:firstLine="710"/>
+        <w:rPr>
+          <w:rStyle w:val="Emphasis"/>
+          <w:bCs/>
+          <w:i w:val="0"/>
+          <w:iCs w:val="0"/>
+        </w:rPr>
+      </w:pPr>
+      <w:r>
+        <w:rPr>
+          <w:bCs/>
+        </w:rPr>
+        <w:tab/>
+        <w:t xml:space="preserve">5.3.3 </w:t>
+      </w:r>
+      <w:r>
+        <w:rPr>
+          <w:bCs/>
+        </w:rPr>
+        <w:t>System Requirement</w:t>
+      </w:r>
+      <w:r>
+        <w:rPr>
+          <w:bCs/>
+        </w:rPr>
+        <w:tab/>
+      </w:r>
+      <w:r>
+        <w:rPr>
+          <w:bCs/>
+        </w:rPr>
+        <w:tab/>
+      </w:r>
+      <w:r>
+        <w:rPr>
+          <w:bCs/>
+        </w:rPr>
+        <w:tab/>
+      </w:r>
+      <w:r>
+        <w:rPr>
+          <w:bCs/>
+        </w:rPr>
+        <w:tab/>
+      </w:r>
+      <w:r>
+        <w:rPr>
+          <w:bCs/>
+        </w:rPr>
+        <w:tab/>
+      </w:r>
+      <w:r>
+        <w:rPr>
+          <w:bCs/>
+        </w:rPr>
+        <w:tab/>
+      </w:r>
+      <w:r>
+        <w:rPr>
+          <w:bCs/>
+        </w:rPr>
+        <w:tab/>
+        <w:t xml:space="preserve"> 9</w:t>
+      </w:r>
+    </w:p>
+    <w:p>
+      <w:pPr>
+        <w:ind w:firstLine="710"/>
+        <w:rPr>
+          <w:rStyle w:val="Emphasis"/>
+          <w:i w:val="0"/>
+          <w:iCs w:val="0"/>
+          <w:color w:val="auto"/>
+        </w:rPr>
+      </w:pPr>
+      <w:r>
+        <w:rPr>
+          <w:rStyle w:val="Emphasis"/>
+          <w:i w:val="0"/>
+          <w:iCs w:val="0"/>
+          <w:color w:val="auto"/>
+        </w:rPr>
+        <w:t>5</w:t>
+      </w:r>
+      <w:r>
+        <w:rPr>
+          <w:rStyle w:val="Emphasis"/>
+          <w:i w:val="0"/>
+          <w:iCs w:val="0"/>
+          <w:color w:val="auto"/>
+        </w:rPr>
+        <w:t>.4</w:t>
+      </w:r>
+      <w:r>
+        <w:rPr>
+          <w:rStyle w:val="Emphasis"/>
+          <w:i w:val="0"/>
+          <w:iCs w:val="0"/>
+          <w:color w:val="auto"/>
+        </w:rPr>
+        <w:t xml:space="preserve"> </w:t>
       </w:r>
       <w:r>
         <w:rPr>
@@ -7665,16 +8104,34 @@
           <w:iCs w:val="0"/>
           <w:color w:val="auto"/>
         </w:rPr>
-        <w:t>6</w:t>
-      </w:r>
-      <w:r>
-        <w:rPr>
-          <w:rStyle w:val="Emphasis"/>
-          <w:i w:val="0"/>
-          <w:iCs w:val="0"/>
-          <w:color w:val="auto"/>
-        </w:rPr>
-        <w:t>.2.1 User Requirement</w:t>
+        <w:t>5</w:t>
+      </w:r>
+      <w:r>
+        <w:rPr>
+          <w:rStyle w:val="Emphasis"/>
+          <w:i w:val="0"/>
+          <w:iCs w:val="0"/>
+          <w:color w:val="auto"/>
+        </w:rPr>
+        <w:t>.</w:t>
+      </w:r>
+      <w:r>
+        <w:rPr>
+          <w:rStyle w:val="Emphasis"/>
+          <w:i w:val="0"/>
+          <w:iCs w:val="0"/>
+          <w:color w:val="auto"/>
+        </w:rPr>
+        <w:t>4</w:t>
+      </w:r>
+      <w:r>
+        <w:rPr>
+          <w:rStyle w:val="Emphasis"/>
+          <w:i w:val="0"/>
+          <w:iCs w:val="0"/>
+          <w:color w:val="auto"/>
+        </w:rPr>
+        <w:t>.1 User Requirement</w:t>
       </w:r>
       <w:r>
         <w:rPr>
@@ -7784,16 +8241,25 @@
           <w:iCs w:val="0"/>
           <w:color w:val="auto"/>
         </w:rPr>
-        <w:t>6</w:t>
-      </w:r>
-      <w:r>
-        <w:rPr>
-          <w:rStyle w:val="Emphasis"/>
-          <w:i w:val="0"/>
-          <w:iCs w:val="0"/>
-          <w:color w:val="auto"/>
-        </w:rPr>
-        <w:t xml:space="preserve">.3 Non-functional Requirement </w:t>
+        <w:t>5.</w:t>
+      </w:r>
+      <w:r>
+        <w:rPr>
+          <w:rStyle w:val="Emphasis"/>
+          <w:i w:val="0"/>
+          <w:iCs w:val="0"/>
+          <w:color w:val="auto"/>
+        </w:rPr>
+        <w:t>5</w:t>
+      </w:r>
+      <w:r>
+        <w:rPr>
+          <w:rStyle w:val="Emphasis"/>
+          <w:i w:val="0"/>
+          <w:iCs w:val="0"/>
+          <w:color w:val="auto"/>
+        </w:rPr>
+        <w:t xml:space="preserve"> Non-functional Requirement </w:t>
       </w:r>
       <w:r>
         <w:rPr>
@@ -7882,46 +8348,130 @@
       <w:pPr>
         <w:rPr>
           <w:rStyle w:val="Emphasis"/>
-          <w:i w:val="0"/>
-          <w:iCs w:val="0"/>
-          <w:color w:val="auto"/>
-        </w:rPr>
-      </w:pPr>
-      <w:r>
-        <w:rPr>
-          <w:rStyle w:val="Emphasis"/>
-          <w:i w:val="0"/>
-          <w:iCs w:val="0"/>
-          <w:color w:val="auto"/>
-        </w:rPr>
-        <w:tab/>
-      </w:r>
-      <w:r>
-        <w:rPr>
-          <w:rStyle w:val="Emphasis"/>
-          <w:i w:val="0"/>
-          <w:iCs w:val="0"/>
-          <w:color w:val="auto"/>
-        </w:rPr>
-        <w:tab/>
-      </w:r>
-      <w:r>
-        <w:rPr>
-          <w:rStyle w:val="Emphasis"/>
-          <w:i w:val="0"/>
-          <w:iCs w:val="0"/>
-          <w:color w:val="auto"/>
-        </w:rPr>
-        <w:t>6</w:t>
-      </w:r>
-      <w:r>
-        <w:rPr>
-          <w:rStyle w:val="Emphasis"/>
-          <w:i w:val="0"/>
-          <w:iCs w:val="0"/>
-          <w:color w:val="auto"/>
-        </w:rPr>
-        <w:t xml:space="preserve">.4 Summary </w:t>
+          <w:bCs/>
+          <w:i w:val="0"/>
+          <w:iCs w:val="0"/>
+        </w:rPr>
+      </w:pPr>
+      <w:r>
+        <w:rPr>
+          <w:rStyle w:val="Emphasis"/>
+          <w:i w:val="0"/>
+          <w:iCs w:val="0"/>
+          <w:color w:val="auto"/>
+        </w:rPr>
+        <w:tab/>
+      </w:r>
+      <w:r>
+        <w:rPr>
+          <w:rStyle w:val="Emphasis"/>
+          <w:i w:val="0"/>
+          <w:iCs w:val="0"/>
+          <w:color w:val="auto"/>
+        </w:rPr>
+        <w:tab/>
+        <w:t xml:space="preserve">5.6 </w:t>
+      </w:r>
+      <w:r>
+        <w:rPr>
+          <w:bCs/>
+        </w:rPr>
+        <w:t>System Requirement</w:t>
+      </w:r>
+      <w:r>
+        <w:rPr>
+          <w:bCs/>
+        </w:rPr>
+        <w:tab/>
+      </w:r>
+      <w:r>
+        <w:rPr>
+          <w:bCs/>
+        </w:rPr>
+        <w:tab/>
+      </w:r>
+      <w:r>
+        <w:rPr>
+          <w:bCs/>
+        </w:rPr>
+        <w:tab/>
+      </w:r>
+      <w:r>
+        <w:rPr>
+          <w:bCs/>
+        </w:rPr>
+        <w:tab/>
+      </w:r>
+      <w:r>
+        <w:rPr>
+          <w:bCs/>
+        </w:rPr>
+        <w:tab/>
+      </w:r>
+      <w:r>
+        <w:rPr>
+          <w:bCs/>
+        </w:rPr>
+        <w:tab/>
+      </w:r>
+      <w:r>
+        <w:rPr>
+          <w:bCs/>
+        </w:rPr>
+        <w:tab/>
+      </w:r>
+      <w:r>
+        <w:rPr>
+          <w:bCs/>
+        </w:rPr>
+        <w:tab/>
+        <w:t xml:space="preserve"> 9</w:t>
+      </w:r>
+    </w:p>
+    <w:p>
+      <w:pPr>
+        <w:rPr>
+          <w:rStyle w:val="Emphasis"/>
+          <w:i w:val="0"/>
+          <w:iCs w:val="0"/>
+          <w:color w:val="auto"/>
+        </w:rPr>
+      </w:pPr>
+      <w:r>
+        <w:rPr>
+          <w:rStyle w:val="Emphasis"/>
+          <w:i w:val="0"/>
+          <w:iCs w:val="0"/>
+          <w:color w:val="auto"/>
+        </w:rPr>
+        <w:tab/>
+      </w:r>
+      <w:r>
+        <w:rPr>
+          <w:rStyle w:val="Emphasis"/>
+          <w:i w:val="0"/>
+          <w:iCs w:val="0"/>
+          <w:color w:val="auto"/>
+        </w:rPr>
+        <w:tab/>
+      </w:r>
+      <w:r>
+        <w:rPr>
+          <w:rStyle w:val="Emphasis"/>
+          <w:i w:val="0"/>
+          <w:iCs w:val="0"/>
+          <w:color w:val="auto"/>
+        </w:rPr>
+        <w:t>5.</w:t>
+      </w:r>
+      <w:r>
+        <w:rPr>
+          <w:rStyle w:val="Emphasis"/>
+          <w:i w:val="0"/>
+          <w:iCs w:val="0"/>
+          <w:color w:val="auto"/>
+        </w:rPr>
+        <w:t xml:space="preserve"> Summary </w:t>
       </w:r>
       <w:r>
         <w:rPr>
@@ -8056,7 +8606,7 @@
           <w:i w:val="0"/>
           <w:iCs w:val="0"/>
         </w:rPr>
-        <w:t>7</w:t>
+        <w:t>6</w:t>
       </w:r>
       <w:r>
         <w:rPr>
@@ -8166,7 +8716,7 @@
           <w:iCs w:val="0"/>
           <w:szCs w:val="24"/>
         </w:rPr>
-        <w:t>7</w:t>
+        <w:t>6</w:t>
       </w:r>
       <w:r>
         <w:rPr>
@@ -8282,7 +8832,7 @@
           <w:iCs w:val="0"/>
         </w:rPr>
         <w:tab/>
-        <w:t>7</w:t>
+        <w:t>6</w:t>
       </w:r>
       <w:r>
         <w:rPr>
@@ -8373,7 +8923,7 @@
           <w:iCs w:val="0"/>
         </w:rPr>
         <w:tab/>
-        <w:t>7</w:t>
+        <w:t>6</w:t>
       </w:r>
       <w:r>
         <w:rPr>
@@ -8489,7 +9039,7 @@
           <w:iCs w:val="0"/>
           <w:szCs w:val="24"/>
         </w:rPr>
-        <w:t>7</w:t>
+        <w:t>6</w:t>
       </w:r>
       <w:r>
         <w:rPr>
@@ -8532,7 +9082,7 @@
         <w:tab/>
       </w:r>
       <w:r>
-        <w:t>7</w:t>
+        <w:t>6</w:t>
       </w:r>
       <w:r>
         <w:t>.4</w:t>
@@ -8578,7 +9128,7 @@
       </w:r>
       <w:r>
         <w:tab/>
-        <w:t>7</w:t>
+        <w:t>6</w:t>
       </w:r>
       <w:r>
         <w:t>.4</w:t>
@@ -8629,7 +9179,7 @@
         <w:tab/>
       </w:r>
       <w:r>
-        <w:t>7</w:t>
+        <w:t>6</w:t>
       </w:r>
       <w:r>
         <w:t>.4.3 DFD Level 1</w:t>
@@ -8663,13 +9213,14 @@
     </w:p>
     <w:p>
       <w:r>
-        <w:tab/>
-      </w:r>
-      <w:r>
-        <w:tab/>
-      </w:r>
-      <w:r>
-        <w:t>7</w:t>
+        <w:lastRenderedPageBreak/>
+        <w:tab/>
+      </w:r>
+      <w:r>
+        <w:tab/>
+      </w:r>
+      <w:r>
+        <w:t>6</w:t>
       </w:r>
       <w:r>
         <w:t>.5</w:t>
@@ -8717,7 +9268,7 @@
         <w:tab/>
       </w:r>
       <w:r>
-        <w:t>7</w:t>
+        <w:t>6</w:t>
       </w:r>
       <w:r>
         <w:t>.6</w:t>
@@ -8766,7 +9317,7 @@
       </w:r>
       <w:r>
         <w:tab/>
-        <w:t>7</w:t>
+        <w:t>6</w:t>
       </w:r>
       <w:r>
         <w:t>.</w:t>
@@ -8812,7 +9363,7 @@
       </w:r>
       <w:r>
         <w:tab/>
-        <w:t>7</w:t>
+        <w:t>6</w:t>
       </w:r>
       <w:r>
         <w:t>.</w:t>
@@ -8861,7 +9412,7 @@
       </w:r>
       <w:r>
         <w:tab/>
-        <w:t>7</w:t>
+        <w:t>6</w:t>
       </w:r>
       <w:r>
         <w:t>.6.3</w:t>
@@ -8899,7 +9450,7 @@
         <w:tab/>
       </w:r>
       <w:r>
-        <w:t>7</w:t>
+        <w:t>6</w:t>
       </w:r>
       <w:r>
         <w:t>.7</w:t>
@@ -8947,7 +9498,6 @@
         <w:rPr>
           <w:b/>
         </w:rPr>
-        <w:lastRenderedPageBreak/>
         <w:t>Page No.</w:t>
       </w:r>
       <w:r>
@@ -11081,6 +11631,7 @@
           <w:i w:val="0"/>
           <w:iCs w:val="0"/>
         </w:rPr>
+        <w:lastRenderedPageBreak/>
         <w:tab/>
         <w:t xml:space="preserve"> </w:t>
       </w:r>
@@ -15882,8 +16433,6 @@
         </w:rPr>
         <w:t xml:space="preserve"> </w:t>
       </w:r>
-      <w:bookmarkStart w:id="0" w:name="_GoBack"/>
-      <w:bookmarkEnd w:id="0"/>
       <w:r>
         <w:rPr>
           <w:b/>
@@ -16227,10 +16776,14 @@
         <w:t>This chapter contains an overview, a system proposal and a thorough analysis of functional, non-functional requirements and users of the system.</w:t>
       </w:r>
     </w:p>
-    <w:p/>
     <w:p>
       <w:pPr>
         <w:ind w:left="0" w:firstLine="0"/>
+      </w:pPr>
+    </w:p>
+    <w:p>
+      <w:pPr>
+        <w:ind w:left="0" w:firstLine="0"/>
         <w:rPr>
           <w:b/>
           <w:bCs/>
@@ -16262,7 +16815,16 @@
         <w:t xml:space="preserve"> Overview</w:t>
       </w:r>
     </w:p>
-    <w:p/>
+    <w:p>
+      <w:pPr>
+        <w:ind w:left="0" w:firstLine="0"/>
+        <w:rPr>
+          <w:b/>
+          <w:bCs/>
+          <w:sz w:val="28"/>
+        </w:rPr>
+      </w:pPr>
+    </w:p>
     <w:p>
       <w:r>
         <w:t>The rol</w:t>
@@ -16291,21 +16853,7 @@
         <w:t xml:space="preserve"> </w:t>
       </w:r>
       <w:r>
-        <w:t xml:space="preserve">A user is anyone who would like to visit the website and engage in a conversation. As well as talking the user should be able to submit a log of whether he is satisfied with </w:t>
-      </w:r>
-      <w:proofErr w:type="gramStart"/>
-      <w:r>
-        <w:t>an</w:t>
-      </w:r>
-      <w:proofErr w:type="gramEnd"/>
-      <w:r>
-        <w:t xml:space="preserve"> </w:t>
-      </w:r>
-      <w:r>
-        <w:t>prediction</w:t>
-      </w:r>
-      <w:r>
-        <w:t>. Other than communicating, the user should be able to rank the system. The rank of the system should be a five star ranking system where one is poor and 5 is excellent. A user should also be able to write a review using the feedback form.</w:t>
+        <w:t>A user is anyone who would like to visit the website and engage in a conversation. Other than communicating, the user should be able to rank the system. The rank of the system should be a five star ranking system where one is poor and 5 is excellent. A user should also be able to write a review using the feedback form.</w:t>
       </w:r>
     </w:p>
     <w:p>
@@ -16460,6 +17008,7 @@
         </w:numPr>
       </w:pPr>
       <w:r>
+        <w:lastRenderedPageBreak/>
         <w:t>The system shall inform the user about wrong symptom.</w:t>
       </w:r>
     </w:p>
@@ -16765,8 +17314,8 @@
       <w:pPr>
         <w:spacing w:line="0" w:lineRule="atLeast"/>
       </w:pPr>
-      <w:bookmarkStart w:id="1" w:name="page26"/>
-      <w:bookmarkEnd w:id="1"/>
+      <w:bookmarkStart w:id="0" w:name="page26"/>
+      <w:bookmarkEnd w:id="0"/>
       <w:r>
         <w:rPr>
           <w:b/>
@@ -16950,6 +17499,7 @@
           <w:b/>
           <w:szCs w:val="24"/>
         </w:rPr>
+        <w:lastRenderedPageBreak/>
         <w:t>4: Third party interactions</w:t>
       </w:r>
       <w:r>
@@ -17371,7 +17921,6 @@
           <w:sz w:val="32"/>
           <w:szCs w:val="36"/>
         </w:rPr>
-        <w:lastRenderedPageBreak/>
         <w:t>CHAPTER</w:t>
       </w:r>
       <w:r>
@@ -17413,6 +17962,7 @@
           <w:sz w:val="36"/>
           <w:szCs w:val="36"/>
         </w:rPr>
+        <w:lastRenderedPageBreak/>
         <w:t>Proposed System Design</w:t>
       </w:r>
       <w:r>
@@ -17679,7 +18229,6 @@
           <w:sz w:val="28"/>
           <w:szCs w:val="32"/>
         </w:rPr>
-        <w:lastRenderedPageBreak/>
         <w:t>4.2 Block Diagram of system module</w:t>
       </w:r>
     </w:p>
@@ -17699,6 +18248,7 @@
         <w:rPr>
           <w:noProof/>
         </w:rPr>
+        <w:lastRenderedPageBreak/>
         <w:drawing>
           <wp:inline distT="0" distB="0" distL="0" distR="0" wp14:anchorId="704465C1" wp14:editId="0B00A09E">
             <wp:extent cx="5205998" cy="2373807"/>
@@ -19212,7 +19762,18 @@
         <w:ind w:left="0" w:firstLine="0"/>
       </w:pPr>
       <w:r>
-        <w:t>This smart disease prediction and doctor’s appointment system will use to get early doctor’s appointment. This system will able to provide nearest hospital or doctor’s chamber appointment as early as possible. This system also able to predict approximately base on user’s input symptom. This system will help people to choose appropriate doctor’s appointment.</w:t>
+        <w:t xml:space="preserve">This </w:t>
+      </w:r>
+      <w:r>
+        <w:t>D</w:t>
+      </w:r>
+      <w:r>
+        <w:t xml:space="preserve">octor’s appointment system will use to get early doctor’s appointment. This system will able to provide nearest hospital or doctor’s chamber appointment as early as possible. This system also able to predict approximately base on user’s input symptom. This system will help people to choose </w:t>
+      </w:r>
+      <w:bookmarkStart w:id="1" w:name="_GoBack"/>
+      <w:bookmarkEnd w:id="1"/>
+      <w:r>
+        <w:t>appropriate doctor’s appointment.</w:t>
       </w:r>
     </w:p>
     <w:p>
@@ -20083,7 +20644,7 @@
           <w:rPr>
             <w:noProof/>
           </w:rPr>
-          <w:t>12</w:t>
+          <w:t>20</w:t>
         </w:r>
         <w:r>
           <w:rPr>
@@ -20132,7 +20693,6 @@
         <w:docPartUnique/>
       </w:docPartObj>
     </w:sdtPr>
-    <w:sdtEndPr/>
     <w:sdtContent>
       <w:p>
         <w:pPr>
@@ -27916,7 +28476,7 @@
 </file>
 
 <file path=customXml/itemProps1.xml><?xml version="1.0" encoding="utf-8"?>
-<ds:datastoreItem xmlns:ds="http://schemas.openxmlformats.org/officeDocument/2006/customXml" ds:itemID="{A5C1F7C0-EA6C-47CF-AF17-65E705050BFB}">
+<ds:datastoreItem xmlns:ds="http://schemas.openxmlformats.org/officeDocument/2006/customXml" ds:itemID="{820E6100-3EF2-42BE-BE8F-30658559A527}">
   <ds:schemaRefs>
     <ds:schemaRef ds:uri="http://schemas.openxmlformats.org/officeDocument/2006/bibliography"/>
   </ds:schemaRefs>

</xml_diff>

<commit_message>
ppt file added and docx file updated
</commit_message>
<xml_diff>
--- a/Oni[Final_DPAS].docx
+++ b/Oni[Final_DPAS].docx
@@ -822,19 +822,11 @@
         </w:rPr>
         <w:t xml:space="preserve">I am highly indebted to our respectable teacher </w:t>
       </w:r>
-      <w:proofErr w:type="spellStart"/>
-      <w:r>
-        <w:rPr>
-          <w:szCs w:val="24"/>
-        </w:rPr>
-        <w:t>Galib</w:t>
-      </w:r>
-      <w:proofErr w:type="spellEnd"/>
-      <w:r>
-        <w:rPr>
-          <w:szCs w:val="24"/>
-        </w:rPr>
-        <w:t xml:space="preserve"> Hashmi for his</w:t>
+      <w:r>
+        <w:rPr>
+          <w:szCs w:val="24"/>
+        </w:rPr>
+        <w:t>Galib Hashmi for his</w:t>
       </w:r>
       <w:r>
         <w:rPr>
@@ -1296,21 +1288,12 @@
       <w:r>
         <w:t xml:space="preserve">      </w:t>
       </w:r>
-      <w:proofErr w:type="spellStart"/>
-      <w:r>
-        <w:rPr>
-          <w:b/>
-          <w:bCs/>
-        </w:rPr>
-        <w:t>Galib</w:t>
-      </w:r>
-      <w:proofErr w:type="spellEnd"/>
-      <w:r>
-        <w:rPr>
-          <w:b/>
-          <w:bCs/>
-        </w:rPr>
-        <w:t xml:space="preserve"> Hashmi </w:t>
+      <w:r>
+        <w:rPr>
+          <w:b/>
+          <w:bCs/>
+        </w:rPr>
+        <w:t xml:space="preserve">Galib Hashmi </w:t>
       </w:r>
     </w:p>
     <w:p>
@@ -2108,17 +2091,8 @@
           <w:szCs w:val="24"/>
         </w:rPr>
         <w:tab/>
-      </w:r>
-      <w:proofErr w:type="gramStart"/>
-      <w:r>
-        <w:rPr>
-          <w:rFonts w:ascii="Times New Roman" w:hAnsi="Times New Roman" w:cs="Times New Roman"/>
-          <w:color w:val="auto"/>
-          <w:szCs w:val="24"/>
-        </w:rPr>
         <w:t>iv</w:t>
       </w:r>
-      <w:proofErr w:type="gramEnd"/>
     </w:p>
     <w:p>
       <w:pPr>
@@ -10255,13 +10229,7 @@
         <w:rPr>
           <w:szCs w:val="24"/>
         </w:rPr>
-        <w:t>8.3.5 System</w:t>
-      </w:r>
-      <w:r>
-        <w:rPr>
-          <w:szCs w:val="24"/>
-        </w:rPr>
-        <w:t xml:space="preserve"> Dashboard</w:t>
+        <w:t>8.3.5 System Dashboard</w:t>
       </w:r>
       <w:r>
         <w:rPr>
@@ -10725,21 +10693,19 @@
         <w:rPr>
           <w:szCs w:val="24"/>
         </w:rPr>
-        <w:t>.2.2 Non-Functional/</w:t>
-      </w:r>
-      <w:proofErr w:type="spellStart"/>
-      <w:r>
-        <w:rPr>
-          <w:szCs w:val="24"/>
-        </w:rPr>
-        <w:t>PerformanceTesting</w:t>
-      </w:r>
-      <w:proofErr w:type="spellEnd"/>
-      <w:r>
-        <w:rPr>
-          <w:szCs w:val="24"/>
-        </w:rPr>
-        <w:t xml:space="preserve">  </w:t>
+        <w:t>.2.2 Non-Functional/Performance</w:t>
+      </w:r>
+      <w:r>
+        <w:rPr>
+          <w:szCs w:val="24"/>
+        </w:rPr>
+        <w:t xml:space="preserve"> </w:t>
+      </w:r>
+      <w:r>
+        <w:rPr>
+          <w:szCs w:val="24"/>
+        </w:rPr>
+        <w:t xml:space="preserve">Testing  </w:t>
       </w:r>
       <w:r>
         <w:rPr>
@@ -10913,6 +10879,8 @@
         </w:rPr>
         <w:tab/>
       </w:r>
+      <w:bookmarkStart w:id="0" w:name="_GoBack"/>
+      <w:bookmarkEnd w:id="0"/>
       <w:r>
         <w:rPr>
           <w:szCs w:val="24"/>
@@ -11892,8 +11860,6 @@
         </w:rPr>
         <w:tab/>
       </w:r>
-      <w:bookmarkStart w:id="0" w:name="_GoBack"/>
-      <w:bookmarkEnd w:id="0"/>
       <w:r>
         <w:rPr>
           <w:rStyle w:val="Emphasis"/>
@@ -13866,20 +13832,11 @@
         <w:t>The design and development of the system followed the waterfall model as described below.</w:t>
       </w:r>
       <w:r>
-        <w:t xml:space="preserve"> </w:t>
-      </w:r>
-      <w:r>
-        <w:t xml:space="preserve">The waterfall model follows a series of processes, which are used during development. Usually the stages </w:t>
+        <w:t xml:space="preserve"> The waterfall model follows a series of processes, which are used during development. Usually the stages </w:t>
       </w:r>
       <w:r>
         <w:lastRenderedPageBreak/>
-        <w:t>will require the gathering of requirements and their analysis. The design of the system is the</w:t>
-      </w:r>
-      <w:r>
-        <w:t xml:space="preserve"> </w:t>
-      </w:r>
-      <w:r>
-        <w:t xml:space="preserve">next stage, followed by coding the actual system. Then evaluation, testing and debugging, if necessary, is the next step. Finally the system will either be accepted and therefore maintained or rejected. It is </w:t>
+        <w:t xml:space="preserve">will require the gathering of requirements and their analysis. The design of the system is the next stage, followed by coding the actual system. Then evaluation, testing and debugging, if necessary, is the next step. Finally the system will either be accepted and therefore maintained or rejected. It is </w:t>
       </w:r>
       <w:r>
         <w:rPr>
@@ -15043,16 +15000,11 @@
         <w:t>based on the ways</w:t>
       </w:r>
       <w:r>
-        <w:t xml:space="preserve"> </w:t>
-      </w:r>
-      <w:proofErr w:type="spellStart"/>
-      <w:r>
-        <w:t>Doctor</w:t>
+        <w:t xml:space="preserve"> Doctor</w:t>
       </w:r>
       <w:r>
         <w:t>ola</w:t>
       </w:r>
-      <w:proofErr w:type="spellEnd"/>
       <w:r>
         <w:t xml:space="preserve"> [2] and Hospital Management System</w:t>
       </w:r>
@@ -15076,35 +15028,18 @@
       <w:r>
         <w:t xml:space="preserve">    </w:t>
       </w:r>
-      <w:proofErr w:type="spellStart"/>
-      <w:r>
-        <w:rPr>
-          <w:b/>
-          <w:bCs/>
-        </w:rPr>
-        <w:t>Doctorola</w:t>
-      </w:r>
-      <w:proofErr w:type="spellEnd"/>
-      <w:r>
-        <w:rPr>
-          <w:b/>
-          <w:bCs/>
-        </w:rPr>
-        <w:t xml:space="preserve">: </w:t>
-      </w:r>
-      <w:proofErr w:type="spellStart"/>
-      <w:r>
-        <w:rPr>
-          <w:szCs w:val="24"/>
-        </w:rPr>
-        <w:t>Doctorola</w:t>
-      </w:r>
-      <w:proofErr w:type="spellEnd"/>
-      <w:r>
-        <w:rPr>
-          <w:szCs w:val="24"/>
-        </w:rPr>
-        <w:t xml:space="preserve"> is a doctor booking system. That is an online doctor appointment booking system. It is only an online appointment system. Hear we find only high quality hos</w:t>
+      <w:r>
+        <w:rPr>
+          <w:b/>
+          <w:bCs/>
+        </w:rPr>
+        <w:t xml:space="preserve">Doctorola: </w:t>
+      </w:r>
+      <w:r>
+        <w:rPr>
+          <w:szCs w:val="24"/>
+        </w:rPr>
+        <w:t>Doctorola is a doctor booking system. That is an online doctor appointment booking system. It is only an online appointment system. Hear we find only high quality hos</w:t>
       </w:r>
       <w:r>
         <w:rPr>
@@ -15116,21 +15051,7 @@
         <w:rPr>
           <w:szCs w:val="24"/>
         </w:rPr>
-        <w:t xml:space="preserve">It is the first online doctor appointment service platform in Bangladesh, providing real time doctor information and appointments through a fully integrated system. </w:t>
-      </w:r>
-      <w:proofErr w:type="spellStart"/>
-      <w:r>
-        <w:rPr>
-          <w:szCs w:val="24"/>
-        </w:rPr>
-        <w:t>Doctorola</w:t>
-      </w:r>
-      <w:proofErr w:type="spellEnd"/>
-      <w:r>
-        <w:rPr>
-          <w:szCs w:val="24"/>
-        </w:rPr>
-        <w:t xml:space="preserve"> is missioned to bring convenience in the healthcare service delivery for the general people in Bangladesh.</w:t>
+        <w:t>It is the first online doctor appointment service platform in Bangladesh, providing real time doctor information and appointments through a fully integrated system. Doctorola is missioned to bring convenience in the healthcare service delivery for the general people in Bangladesh.</w:t>
       </w:r>
     </w:p>
     <w:p>
@@ -15140,21 +15061,12 @@
       <w:r>
         <w:t xml:space="preserve">    </w:t>
       </w:r>
-      <w:proofErr w:type="spellStart"/>
-      <w:r>
-        <w:rPr>
-          <w:b/>
-          <w:bCs/>
-        </w:rPr>
-        <w:t>Ibne</w:t>
-      </w:r>
-      <w:proofErr w:type="spellEnd"/>
-      <w:r>
-        <w:rPr>
-          <w:b/>
-          <w:bCs/>
-        </w:rPr>
-        <w:t xml:space="preserve"> Sian</w:t>
+      <w:r>
+        <w:rPr>
+          <w:b/>
+          <w:bCs/>
+        </w:rPr>
+        <w:t>Ibne Sian</w:t>
       </w:r>
       <w:r>
         <w:rPr>
@@ -15180,23 +15092,7 @@
         <w:t xml:space="preserve"> </w:t>
       </w:r>
       <w:r>
-        <w:t xml:space="preserve">Hospital management system. This is use only get information about </w:t>
-      </w:r>
-      <w:proofErr w:type="spellStart"/>
-      <w:r>
-        <w:t>Ibne</w:t>
-      </w:r>
-      <w:proofErr w:type="spellEnd"/>
-      <w:r>
-        <w:t xml:space="preserve"> </w:t>
-      </w:r>
-      <w:proofErr w:type="spellStart"/>
-      <w:r>
-        <w:t>Sina</w:t>
-      </w:r>
-      <w:proofErr w:type="spellEnd"/>
-      <w:r>
-        <w:t xml:space="preserve"> hospital. There are some hospital in our county use website like these.</w:t>
+        <w:t>Hospital management system. This is use only get information about Ibne Sina hospital. There are some hospital in our county use website like these.</w:t>
       </w:r>
       <w:r>
         <w:t xml:space="preserve"> The hospital is situated in Baghdad's </w:t>
@@ -15231,15 +15127,7 @@
         </w:r>
       </w:hyperlink>
       <w:r>
-        <w:t xml:space="preserve"> units as an emergency facility for critically wounded soldiers and civilians, including suspected and confessed insurgents. During the period of US administration of the Ibn </w:t>
-      </w:r>
-      <w:proofErr w:type="spellStart"/>
-      <w:r>
-        <w:t>Sina</w:t>
-      </w:r>
-      <w:proofErr w:type="spellEnd"/>
-      <w:r>
-        <w:t>, the emergency room saw an average of 300 </w:t>
+        <w:t> units as an emergency facility for critically wounded soldiers and civilians, including suspected and confessed insurgents. During the period of US administration of the Ibn Sina, the emergency room saw an average of 300 </w:t>
       </w:r>
       <w:hyperlink r:id="rId17" w:tooltip="Physical trauma" w:history="1">
         <w:r>
@@ -15540,13 +15428,8 @@
     </w:p>
     <w:p>
       <w:r>
-        <w:t xml:space="preserve">HTML is the standard mark-up language used for the development of web interfaces. It must be used in combination with CSS, which is responsible for the layout of the HTML components. The CSS files have been based on the CSS files developed by Mike </w:t>
-      </w:r>
-      <w:proofErr w:type="spellStart"/>
-      <w:r>
-        <w:t>Stenhouse</w:t>
-      </w:r>
-      <w:proofErr w:type="spellEnd"/>
+        <w:t>HTML is the standard mark-up language used for the development of web interfaces. It must be used in combination with CSS, which is responsible for the layout of the HTML components. The CSS files have been based on the CSS files developed by Mike Stenhouse</w:t>
+      </w:r>
       <w:r>
         <w:t>.</w:t>
       </w:r>
@@ -16563,29 +16446,13 @@
       </w:r>
       <w:r>
         <w:lastRenderedPageBreak/>
-        <w:t xml:space="preserve">that supports finding a hotel with vacancies. A database management system (DBMS) is a computer software application that interacts with the user, other application, and the database itself capture and analyses data. A general –purpose DBMS is designed to allow the definition creation, querying, update, and administration of data base. Well known DBMSs include MySQL, PostgreSQL, MongoDB, </w:t>
-      </w:r>
-      <w:proofErr w:type="spellStart"/>
-      <w:r>
-        <w:t>MariaDB</w:t>
-      </w:r>
-      <w:proofErr w:type="spellEnd"/>
-      <w:r>
-        <w:t xml:space="preserve"> </w:t>
+        <w:t xml:space="preserve">that supports finding a hotel with vacancies. A database management system (DBMS) is a computer software application that interacts with the user, other application, and the database itself capture and analyses data. A general –purpose DBMS is designed to allow the definition creation, querying, update, and administration of data base. Well known DBMSs include MySQL, PostgreSQL, MongoDB, MariaDB </w:t>
       </w:r>
       <w:r>
         <w:t>and Microsoft</w:t>
       </w:r>
       <w:r>
-        <w:t xml:space="preserve"> SQL server, Oracle, Sybase, SAP HANA, </w:t>
-      </w:r>
-      <w:proofErr w:type="spellStart"/>
-      <w:r>
-        <w:t>MemSQL</w:t>
-      </w:r>
-      <w:proofErr w:type="spellEnd"/>
-      <w:r>
-        <w:t xml:space="preserve"> and IBM DB2. A data base is not generally portable across different DBMSs, but different DBMS can interoperate by using standards such as SQL and ODBC or JDBC to allow to a single application to work with more than one DBMS. Database management system are often classified according to the database  model that they  support  ;the most popular database system since the 1980 have all supported the relation  model as represented the SQL language .[disputed- discuss] Sometimes a DBMS is loosely referred to as a database’. Existing DBMSs provide various functions that allow management of a database and its data which can be classified into four main functional group:</w:t>
+        <w:t xml:space="preserve"> SQL server, Oracle, Sybase, SAP HANA, MemSQL and IBM DB2. A data base is not generally portable across different DBMSs, but different DBMS can interoperate by using standards such as SQL and ODBC or JDBC to allow to a single application to work with more than one DBMS. Database management system are often classified according to the database  model that they  support  ;the most popular database system since the 1980 have all supported the relation  model as represented the SQL language .[disputed- discuss] Sometimes a DBMS is loosely referred to as a database’. Existing DBMSs provide various functions that allow management of a database and its data which can be classified into four main functional group:</w:t>
       </w:r>
     </w:p>
     <w:p>
@@ -16706,15 +16573,7 @@
         <w:t xml:space="preserve">nalysis is a detailed study of </w:t>
       </w:r>
       <w:r>
-        <w:t xml:space="preserve">the various operation performed by the existing system and their relationships within and outside of the system. One aspect of analysis is defining the boundaries of the system and determining </w:t>
-      </w:r>
-      <w:proofErr w:type="spellStart"/>
-      <w:r>
-        <w:t>weather</w:t>
-      </w:r>
-      <w:proofErr w:type="spellEnd"/>
-      <w:r>
-        <w:t xml:space="preserve"> a candidate system should other related systems. Here I completed system analysis by the input analysis and output analysis of existing system. At the pr</w:t>
+        <w:t>the various operation performed by the existing system and their relationships within and outside of the system. One aspect of analysis is defining the boundaries of the system and determining weather a candidate system should other related systems. Here I completed system analysis by the input analysis and output analysis of existing system. At the pr</w:t>
       </w:r>
       <w:r>
         <w:t>eliminary stage of the analysis</w:t>
@@ -17247,15 +17106,7 @@
     </w:p>
     <w:p>
       <w:r>
-        <w:t xml:space="preserve">Maintenance is the modification of a software product after delivery to correct </w:t>
-      </w:r>
-      <w:proofErr w:type="gramStart"/>
-      <w:r>
-        <w:t>faults ,</w:t>
-      </w:r>
-      <w:proofErr w:type="gramEnd"/>
-      <w:r>
-        <w:t xml:space="preserve"> to improve performance or other attributes. We will be responsible to solve for all kinds of </w:t>
+        <w:t xml:space="preserve">Maintenance is the modification of a software product after delivery to correct faults , to improve performance or other attributes. We will be responsible to solve for all kinds of </w:t>
       </w:r>
       <w:r>
         <w:t>software faults after delivery.</w:t>
@@ -17523,15 +17374,7 @@
     <w:p/>
     <w:p>
       <w:r>
-        <w:t xml:space="preserve">The trend feasibility study suggest the need </w:t>
-      </w:r>
-      <w:proofErr w:type="spellStart"/>
-      <w:r>
-        <w:t>os</w:t>
-      </w:r>
-      <w:proofErr w:type="spellEnd"/>
-      <w:r>
-        <w:t xml:space="preserve"> a new information system to keep pace with the modern world. A system is never quite infeasible. It is often more or less feasible from different perception and perspectives. The earlier sections discussed all the feasibility checkpoints and respective problems and conditions.</w:t>
+        <w:t>The trend feasibility study suggest the need os a new information system to keep pace with the modern world. A system is never quite infeasible. It is often more or less feasible from different perception and perspectives. The earlier sections discussed all the feasibility checkpoints and respective problems and conditions.</w:t>
       </w:r>
     </w:p>
     <w:p>
@@ -19361,18 +19204,8 @@
                 <w:sz w:val="22"/>
                 <w:szCs w:val="22"/>
               </w:rPr>
-              <w:t xml:space="preserve">SQL, </w:t>
+              <w:t>SQL, SQlite</w:t>
             </w:r>
-            <w:proofErr w:type="spellStart"/>
-            <w:r>
-              <w:rPr>
-                <w:color w:val="000000"/>
-                <w:sz w:val="22"/>
-                <w:szCs w:val="22"/>
-              </w:rPr>
-              <w:t>SQlite</w:t>
-            </w:r>
-            <w:proofErr w:type="spellEnd"/>
           </w:p>
         </w:tc>
       </w:tr>
@@ -19475,18 +19308,8 @@
                 <w:sz w:val="22"/>
                 <w:szCs w:val="22"/>
               </w:rPr>
-              <w:t xml:space="preserve">PHP, </w:t>
+              <w:t>PHP, django</w:t>
             </w:r>
-            <w:proofErr w:type="spellStart"/>
-            <w:r>
-              <w:rPr>
-                <w:color w:val="000000"/>
-                <w:sz w:val="22"/>
-                <w:szCs w:val="22"/>
-              </w:rPr>
-              <w:t>django</w:t>
-            </w:r>
-            <w:proofErr w:type="spellEnd"/>
           </w:p>
         </w:tc>
       </w:tr>
@@ -24519,38 +24342,22 @@
           <w:rFonts w:ascii="Times New Roman" w:eastAsia="Times New Roman" w:hAnsi="Times New Roman" w:cs="Times New Roman"/>
           <w:color w:val="000000" w:themeColor="text1"/>
         </w:rPr>
-        <w:t xml:space="preserve">“Does a 2.2 in computer science satisfy the entry requirements for the </w:t>
-      </w:r>
-      <w:proofErr w:type="spellStart"/>
+        <w:t>“Does a 2.2 in computer science satisfy the entry requirements for the M.Sc in computer security?”</w:t>
+      </w:r>
+    </w:p>
+    <w:p>
+      <w:pPr>
+        <w:pStyle w:val="Heading6"/>
+        <w:rPr>
+          <w:rFonts w:ascii="Times New Roman" w:hAnsi="Times New Roman" w:cs="Times New Roman"/>
+          <w:color w:val="000000" w:themeColor="text1"/>
+        </w:rPr>
+      </w:pPr>
       <w:r>
         <w:rPr>
           <w:rFonts w:ascii="Times New Roman" w:eastAsia="Times New Roman" w:hAnsi="Times New Roman" w:cs="Times New Roman"/>
           <w:color w:val="000000" w:themeColor="text1"/>
         </w:rPr>
-        <w:t>M.Sc</w:t>
-      </w:r>
-      <w:proofErr w:type="spellEnd"/>
-      <w:r>
-        <w:rPr>
-          <w:rFonts w:ascii="Times New Roman" w:eastAsia="Times New Roman" w:hAnsi="Times New Roman" w:cs="Times New Roman"/>
-          <w:color w:val="000000" w:themeColor="text1"/>
-        </w:rPr>
-        <w:t xml:space="preserve"> in computer security?”</w:t>
-      </w:r>
-    </w:p>
-    <w:p>
-      <w:pPr>
-        <w:pStyle w:val="Heading6"/>
-        <w:rPr>
-          <w:rFonts w:ascii="Times New Roman" w:hAnsi="Times New Roman" w:cs="Times New Roman"/>
-          <w:color w:val="000000" w:themeColor="text1"/>
-        </w:rPr>
-      </w:pPr>
-      <w:r>
-        <w:rPr>
-          <w:rFonts w:ascii="Times New Roman" w:eastAsia="Times New Roman" w:hAnsi="Times New Roman" w:cs="Times New Roman"/>
-          <w:color w:val="000000" w:themeColor="text1"/>
-        </w:rPr>
         <w:t>The algorithm will identify both keywords in the second row and will retrieve the answer.</w:t>
       </w:r>
     </w:p>
@@ -24601,15 +24408,7 @@
         <w:pStyle w:val="NoSpacing"/>
       </w:pPr>
       <w:r>
-        <w:t xml:space="preserve">The string similarity algorithm will try to find similarities between a </w:t>
-      </w:r>
-      <w:proofErr w:type="gramStart"/>
-      <w:r>
-        <w:t>list</w:t>
-      </w:r>
-      <w:proofErr w:type="gramEnd"/>
-      <w:r>
-        <w:t xml:space="preserve"> of strings and will retrieve the answer that is the closest match to the question submitted by the user. We will construct hashing function to understand the string similarity.</w:t>
+        <w:t>The string similarity algorithm will try to find similarities between a list of strings and will retrieve the answer that is the closest match to the question submitted by the user. We will construct hashing function to understand the string similarity.</w:t>
       </w:r>
     </w:p>
     <w:p>
@@ -25330,15 +25129,7 @@
           <w:bCs/>
           <w:szCs w:val="24"/>
         </w:rPr>
-        <w:t xml:space="preserve">: </w:t>
-      </w:r>
-      <w:r>
-        <w:rPr>
-          <w:b/>
-          <w:bCs/>
-          <w:szCs w:val="24"/>
-        </w:rPr>
-        <w:t xml:space="preserve">Minimum Software Requirement </w:t>
+        <w:t xml:space="preserve">: Minimum Software Requirement </w:t>
       </w:r>
     </w:p>
     <w:tbl>
@@ -25397,23 +25188,7 @@
                 <w:szCs w:val="24"/>
                 <w:shd w:val="clear" w:color="auto" w:fill="FCFCFC"/>
               </w:rPr>
-              <w:t xml:space="preserve">Windows </w:t>
-            </w:r>
-            <w:proofErr w:type="spellStart"/>
-            <w:r>
-              <w:rPr>
-                <w:szCs w:val="24"/>
-                <w:shd w:val="clear" w:color="auto" w:fill="FCFCFC"/>
-              </w:rPr>
-              <w:t>xp</w:t>
-            </w:r>
-            <w:proofErr w:type="spellEnd"/>
-            <w:r>
-              <w:rPr>
-                <w:szCs w:val="24"/>
-                <w:shd w:val="clear" w:color="auto" w:fill="FCFCFC"/>
-              </w:rPr>
-              <w:t xml:space="preserve"> or Any compatible OS</w:t>
+              <w:t>Windows xp or Any compatible OS</w:t>
             </w:r>
           </w:p>
         </w:tc>
@@ -26411,23 +26186,7 @@
           <w:bCs/>
           <w:sz w:val="28"/>
         </w:rPr>
-        <w:t xml:space="preserve"> </w:t>
-      </w:r>
-      <w:r>
-        <w:rPr>
-          <w:b/>
-          <w:bCs/>
-          <w:sz w:val="28"/>
-        </w:rPr>
-        <w:t>Dashboard</w:t>
-      </w:r>
-      <w:r>
-        <w:rPr>
-          <w:b/>
-          <w:bCs/>
-          <w:sz w:val="28"/>
-        </w:rPr>
-        <w:t xml:space="preserve"> Page </w:t>
+        <w:t xml:space="preserve"> Dashboard Page </w:t>
       </w:r>
     </w:p>
     <w:p>
@@ -26532,23 +26291,7 @@
           <w:b/>
           <w:bCs/>
         </w:rPr>
-        <w:t xml:space="preserve">Fig </w:t>
-      </w:r>
-      <w:proofErr w:type="gramStart"/>
-      <w:r>
-        <w:rPr>
-          <w:b/>
-          <w:bCs/>
-        </w:rPr>
-        <w:t>8.2.3 :</w:t>
-      </w:r>
-      <w:proofErr w:type="gramEnd"/>
-      <w:r>
-        <w:rPr>
-          <w:b/>
-          <w:bCs/>
-        </w:rPr>
-        <w:t xml:space="preserve"> System Dashboard</w:t>
+        <w:t>Fig 8.2.3 : System Dashboard</w:t>
       </w:r>
     </w:p>
     <w:p>
@@ -26911,49 +26654,7 @@
           <w:bCs/>
           <w:szCs w:val="24"/>
         </w:rPr>
-        <w:t xml:space="preserve">Software testing also helps to identify </w:t>
-      </w:r>
-      <w:r>
-        <w:rPr>
-          <w:bCs/>
-          <w:szCs w:val="24"/>
-        </w:rPr>
-        <w:t>errors,</w:t>
-      </w:r>
-      <w:r>
-        <w:rPr>
-          <w:bCs/>
-          <w:szCs w:val="24"/>
-        </w:rPr>
-        <w:t xml:space="preserve"> gaps or missing requirements in contrary to the actual </w:t>
-      </w:r>
-      <w:r>
-        <w:rPr>
-          <w:bCs/>
-          <w:szCs w:val="24"/>
-        </w:rPr>
-        <w:t xml:space="preserve">requirements. </w:t>
-      </w:r>
-      <w:r>
-        <w:rPr>
-          <w:bCs/>
-          <w:szCs w:val="24"/>
-        </w:rPr>
-        <w:t xml:space="preserve">It can be either done manually or using automated tools. Testing can be both manual </w:t>
-      </w:r>
-      <w:r>
-        <w:rPr>
-          <w:bCs/>
-          <w:szCs w:val="24"/>
-        </w:rPr>
-        <w:t>and</w:t>
-      </w:r>
-      <w:r>
-        <w:rPr>
-          <w:bCs/>
-          <w:szCs w:val="24"/>
-        </w:rPr>
-        <w:t xml:space="preserve"> also automation.</w:t>
+        <w:t>Software testing also helps to identify errors, gaps or missing requirements in contrary to the actual requirements. It can be either done manually or using automated tools. Testing can be both manual and also automation.</w:t>
       </w:r>
     </w:p>
     <w:p>
@@ -27772,23 +27473,7 @@
           <w:bCs/>
           <w:szCs w:val="24"/>
         </w:rPr>
-        <w:t xml:space="preserve">Unit testing is a level of </w:t>
-      </w:r>
-      <w:proofErr w:type="spellStart"/>
-      <w:r>
-        <w:rPr>
-          <w:bCs/>
-          <w:szCs w:val="24"/>
-        </w:rPr>
-        <w:t>of</w:t>
-      </w:r>
-      <w:proofErr w:type="spellEnd"/>
-      <w:r>
-        <w:rPr>
-          <w:bCs/>
-          <w:szCs w:val="24"/>
-        </w:rPr>
-        <w:t xml:space="preserve"> software testing where individual units/components are tested. The purpose is to validate that each unit of the software performs are designed </w:t>
+        <w:t xml:space="preserve">Unit testing is a level of of software testing where individual units/components are tested. The purpose is to validate that each unit of the software performs are designed </w:t>
       </w:r>
     </w:p>
     <w:p/>
@@ -27874,14 +27559,7 @@
           <w:b/>
           <w:szCs w:val="24"/>
         </w:rPr>
-        <w:t>Table: 9.</w:t>
-      </w:r>
-      <w:r>
-        <w:rPr>
-          <w:b/>
-          <w:szCs w:val="24"/>
-        </w:rPr>
-        <w:t>1 Test Cases</w:t>
+        <w:t>Table: 9.1 Test Cases</w:t>
       </w:r>
     </w:p>
     <w:p>
@@ -27981,14 +27659,7 @@
           <w:szCs w:val="24"/>
         </w:rPr>
         <w:lastRenderedPageBreak/>
-        <w:t>Table: 9</w:t>
-      </w:r>
-      <w:r>
-        <w:rPr>
-          <w:b/>
-          <w:szCs w:val="24"/>
-        </w:rPr>
-        <w:t xml:space="preserve">.2 Check Database Connections </w:t>
+        <w:t xml:space="preserve">Table: 9.2 Check Database Connections </w:t>
       </w:r>
     </w:p>
     <w:p>
@@ -28080,14 +27751,7 @@
           <w:b/>
           <w:szCs w:val="24"/>
         </w:rPr>
-        <w:t>Table</w:t>
-      </w:r>
-      <w:r>
-        <w:rPr>
-          <w:b/>
-          <w:szCs w:val="24"/>
-        </w:rPr>
-        <w:t xml:space="preserve"> 9.3: </w:t>
+        <w:t xml:space="preserve">Table 9.3: </w:t>
       </w:r>
       <w:r>
         <w:rPr>
@@ -28101,14 +27765,7 @@
           <w:b/>
           <w:szCs w:val="24"/>
         </w:rPr>
-        <w:t xml:space="preserve">Patient </w:t>
-      </w:r>
-      <w:r>
-        <w:rPr>
-          <w:b/>
-          <w:szCs w:val="24"/>
-        </w:rPr>
-        <w:t>Registrations From</w:t>
+        <w:t>Patient Registrations From</w:t>
       </w:r>
     </w:p>
     <w:p>
@@ -28226,14 +27883,7 @@
           <w:szCs w:val="24"/>
         </w:rPr>
         <w:lastRenderedPageBreak/>
-        <w:t xml:space="preserve">Table </w:t>
-      </w:r>
-      <w:r>
-        <w:rPr>
-          <w:b/>
-          <w:szCs w:val="24"/>
-        </w:rPr>
-        <w:t>9.4:</w:t>
+        <w:t>Table 9.4:</w:t>
       </w:r>
       <w:r>
         <w:rPr>
@@ -28254,21 +27904,7 @@
           <w:b/>
           <w:szCs w:val="24"/>
         </w:rPr>
-        <w:t xml:space="preserve"> </w:t>
-      </w:r>
-      <w:r>
-        <w:rPr>
-          <w:b/>
-          <w:szCs w:val="24"/>
-        </w:rPr>
-        <w:t>Doctor</w:t>
-      </w:r>
-      <w:r>
-        <w:rPr>
-          <w:b/>
-          <w:szCs w:val="24"/>
-        </w:rPr>
-        <w:t xml:space="preserve"> Registrations From</w:t>
+        <w:t xml:space="preserve"> Doctor Registrations From</w:t>
       </w:r>
     </w:p>
     <w:p>
@@ -28371,14 +28007,7 @@
           <w:b/>
           <w:szCs w:val="24"/>
         </w:rPr>
-        <w:t xml:space="preserve">: Check Patient </w:t>
-      </w:r>
-      <w:r>
-        <w:rPr>
-          <w:b/>
-          <w:szCs w:val="24"/>
-        </w:rPr>
-        <w:t>and Doctor’s login credentials</w:t>
+        <w:t>: Check Patient and Doctor’s login credentials</w:t>
       </w:r>
     </w:p>
     <w:p/>
@@ -28754,17 +28383,7 @@
     </w:p>
     <w:p>
       <w:r>
-        <w:t xml:space="preserve">The main objectives of the project were to develop an algorithm that will be used to identify answers related to user submitted questions and integrate artificial intelligent to make it better for the users. To develop an interactive </w:t>
-      </w:r>
-      <w:proofErr w:type="spellStart"/>
-      <w:proofErr w:type="gramStart"/>
-      <w:r>
-        <w:t>api</w:t>
-      </w:r>
-      <w:proofErr w:type="spellEnd"/>
-      <w:proofErr w:type="gramEnd"/>
-      <w:r>
-        <w:t xml:space="preserve"> where all the related data will be exposed and to develop a web interface. The web interface developed had two parts, one for simple users and one for the administrator.</w:t>
+        <w:t>The main objectives of the project were to develop an algorithm that will be used to identify answers related to user submitted questions and integrate artificial intelligent to make it better for the users. To develop an interactive api where all the related data will be exposed and to develop a web interface. The web interface developed had two parts, one for simple users and one for the administrator.</w:t>
       </w:r>
     </w:p>
     <w:p/>
@@ -29027,37 +28646,81 @@
         </w:rPr>
         <w:t xml:space="preserve">  </w:t>
       </w:r>
-      <w:proofErr w:type="spellStart"/>
       <w:r>
         <w:rPr>
           <w:color w:val="000000" w:themeColor="text1"/>
         </w:rPr>
-        <w:t>Doctorola</w:t>
-      </w:r>
-      <w:proofErr w:type="spellEnd"/>
-      <w:r>
-        <w:rPr>
-          <w:color w:val="000000" w:themeColor="text1"/>
-        </w:rPr>
-        <w:t>. (2018). </w:t>
-      </w:r>
-      <w:proofErr w:type="spellStart"/>
+        <w:t>Doctorola. (2018). </w:t>
+      </w:r>
       <w:r>
         <w:rPr>
           <w:i/>
           <w:iCs/>
           <w:color w:val="000000" w:themeColor="text1"/>
         </w:rPr>
-        <w:t>Doctorola</w:t>
-      </w:r>
-      <w:proofErr w:type="spellEnd"/>
+        <w:t xml:space="preserve">Doctorola- Book Appointment With a Doctor Near </w:t>
+      </w:r>
       <w:r>
         <w:rPr>
           <w:i/>
           <w:iCs/>
           <w:color w:val="000000" w:themeColor="text1"/>
         </w:rPr>
-        <w:t xml:space="preserve">- Book Appointment With a Doctor Near </w:t>
+        <w:t>You!</w:t>
+      </w:r>
+      <w:r>
+        <w:rPr>
+          <w:color w:val="000000" w:themeColor="text1"/>
+        </w:rPr>
+        <w:t>. [</w:t>
+      </w:r>
+      <w:r>
+        <w:rPr>
+          <w:color w:val="000000" w:themeColor="text1"/>
+        </w:rPr>
+        <w:t>Online</w:t>
+      </w:r>
+      <w:r>
+        <w:rPr>
+          <w:color w:val="000000" w:themeColor="text1"/>
+        </w:rPr>
+        <w:t xml:space="preserve">] </w:t>
+      </w:r>
+      <w:r>
+        <w:rPr>
+          <w:color w:val="000000" w:themeColor="text1"/>
+        </w:rPr>
+        <w:t>Available at</w:t>
+      </w:r>
+      <w:r>
+        <w:rPr>
+          <w:color w:val="000000" w:themeColor="text1"/>
+        </w:rPr>
+        <w:t>: https://doctorola.com/ [Accessed 10 Feb. 2018].</w:t>
+      </w:r>
+    </w:p>
+    <w:p>
+      <w:pPr>
+        <w:pStyle w:val="NormalWeb"/>
+        <w:spacing w:before="0" w:beforeAutospacing="0" w:after="180" w:afterAutospacing="0"/>
+        <w:jc w:val="both"/>
+        <w:rPr>
+          <w:color w:val="000000" w:themeColor="text1"/>
+        </w:rPr>
+      </w:pPr>
+      <w:r>
+        <w:rPr>
+          <w:b/>
+          <w:bCs/>
+          <w:color w:val="000000" w:themeColor="text1"/>
+        </w:rPr>
+        <w:t>[3]</w:t>
+      </w:r>
+      <w:r>
+        <w:rPr>
+          <w:color w:val="000000" w:themeColor="text1"/>
+        </w:rPr>
+        <w:t xml:space="preserve"> Ibnsinatrust.com. (2018). </w:t>
       </w:r>
       <w:r>
         <w:rPr>
@@ -29065,88 +28728,8 @@
           <w:iCs/>
           <w:color w:val="000000" w:themeColor="text1"/>
         </w:rPr>
-        <w:t>You</w:t>
-      </w:r>
-      <w:proofErr w:type="gramStart"/>
-      <w:r>
-        <w:rPr>
-          <w:i/>
-          <w:iCs/>
-          <w:color w:val="000000" w:themeColor="text1"/>
-        </w:rPr>
-        <w:t>!</w:t>
-      </w:r>
-      <w:r>
-        <w:rPr>
-          <w:color w:val="000000" w:themeColor="text1"/>
-        </w:rPr>
-        <w:t>.</w:t>
-      </w:r>
-      <w:proofErr w:type="gramEnd"/>
-      <w:r>
-        <w:rPr>
-          <w:color w:val="000000" w:themeColor="text1"/>
-        </w:rPr>
-        <w:t xml:space="preserve"> [</w:t>
-      </w:r>
-      <w:r>
-        <w:rPr>
-          <w:color w:val="000000" w:themeColor="text1"/>
-        </w:rPr>
-        <w:t>Online</w:t>
-      </w:r>
-      <w:r>
-        <w:rPr>
-          <w:color w:val="000000" w:themeColor="text1"/>
-        </w:rPr>
-        <w:t xml:space="preserve">] </w:t>
-      </w:r>
-      <w:r>
-        <w:rPr>
-          <w:color w:val="000000" w:themeColor="text1"/>
-        </w:rPr>
-        <w:t>Available at</w:t>
-      </w:r>
-      <w:r>
-        <w:rPr>
-          <w:color w:val="000000" w:themeColor="text1"/>
-        </w:rPr>
-        <w:t>: https://doctorola.com/ [Accessed 10 Feb. 2018].</w:t>
-      </w:r>
-    </w:p>
-    <w:p>
-      <w:pPr>
-        <w:pStyle w:val="NormalWeb"/>
-        <w:spacing w:before="0" w:beforeAutospacing="0" w:after="180" w:afterAutospacing="0"/>
-        <w:jc w:val="both"/>
-        <w:rPr>
-          <w:color w:val="000000" w:themeColor="text1"/>
-        </w:rPr>
-      </w:pPr>
-      <w:r>
-        <w:rPr>
-          <w:b/>
-          <w:bCs/>
-          <w:color w:val="000000" w:themeColor="text1"/>
-        </w:rPr>
-        <w:t>[3]</w:t>
-      </w:r>
-      <w:r>
-        <w:rPr>
-          <w:color w:val="000000" w:themeColor="text1"/>
-        </w:rPr>
-        <w:t xml:space="preserve"> Ibnsinatrust.com. (2018). </w:t>
-      </w:r>
-      <w:proofErr w:type="spellStart"/>
-      <w:r>
-        <w:rPr>
-          <w:i/>
-          <w:iCs/>
-          <w:color w:val="000000" w:themeColor="text1"/>
-        </w:rPr>
         <w:t>Home|Page</w:t>
       </w:r>
-      <w:proofErr w:type="spellEnd"/>
       <w:r>
         <w:rPr>
           <w:color w:val="000000" w:themeColor="text1"/>
@@ -29595,7 +29178,7 @@
           <w:rPr>
             <w:noProof/>
           </w:rPr>
-          <w:t>ix</w:t>
+          <w:t>11</w:t>
         </w:r>
         <w:r>
           <w:rPr>
@@ -29644,6 +29227,7 @@
         <w:docPartUnique/>
       </w:docPartObj>
     </w:sdtPr>
+    <w:sdtEndPr/>
     <w:sdtContent>
       <w:p>
         <w:pPr>
@@ -34673,7 +34257,7 @@
 </file>
 
 <file path=customXml/itemProps1.xml><?xml version="1.0" encoding="utf-8"?>
-<ds:datastoreItem xmlns:ds="http://schemas.openxmlformats.org/officeDocument/2006/customXml" ds:itemID="{2BC7C82F-5D79-494F-8885-0EAC425CD690}">
+<ds:datastoreItem xmlns:ds="http://schemas.openxmlformats.org/officeDocument/2006/customXml" ds:itemID="{7D6B2F8D-FC84-4D6E-A57F-3479963F69E2}">
   <ds:schemaRefs>
     <ds:schemaRef ds:uri="http://schemas.openxmlformats.org/officeDocument/2006/bibliography"/>
   </ds:schemaRefs>

</xml_diff>